<commit_message>
Add PDF & Link to Git
</commit_message>
<xml_diff>
--- a/1/Kamil_Pająk_SPR_1.docx
+++ b/1/Kamil_Pająk_SPR_1.docx
@@ -1109,6 +1109,83 @@
     </w:p>
     <w:p>
       <w:pPr>
+        <w:rPr>
+          <w:rFonts w:ascii="Times New Roman" w:hAnsi="Times New Roman" w:cs="Times New Roman"/>
+          <w:b/>
+          <w:bCs/>
+          <w:sz w:val="28"/>
+          <w:szCs w:val="28"/>
+        </w:rPr>
+      </w:pPr>
+    </w:p>
+    <w:p>
+      <w:pPr>
+        <w:rPr>
+          <w:rFonts w:ascii="Times New Roman" w:hAnsi="Times New Roman" w:cs="Times New Roman"/>
+          <w:bCs/>
+          <w:szCs w:val="28"/>
+        </w:rPr>
+      </w:pPr>
+      <w:r>
+        <w:rPr>
+          <w:rFonts w:ascii="Times New Roman" w:hAnsi="Times New Roman" w:cs="Times New Roman"/>
+          <w:bCs/>
+          <w:szCs w:val="28"/>
+        </w:rPr>
+        <w:t xml:space="preserve">Cały program znajduję się na </w:t>
+      </w:r>
+      <w:proofErr w:type="spellStart"/>
+      <w:r>
+        <w:rPr>
+          <w:rFonts w:ascii="Times New Roman" w:hAnsi="Times New Roman" w:cs="Times New Roman"/>
+          <w:bCs/>
+          <w:szCs w:val="28"/>
+        </w:rPr>
+        <w:t>Githubie</w:t>
+      </w:r>
+      <w:proofErr w:type="spellEnd"/>
+      <w:r>
+        <w:rPr>
+          <w:rFonts w:ascii="Times New Roman" w:hAnsi="Times New Roman" w:cs="Times New Roman"/>
+          <w:bCs/>
+          <w:szCs w:val="28"/>
+        </w:rPr>
+        <w:t>:</w:t>
+      </w:r>
+    </w:p>
+    <w:p>
+      <w:pPr>
+        <w:rPr>
+          <w:rFonts w:ascii="Times New Roman" w:hAnsi="Times New Roman" w:cs="Times New Roman"/>
+          <w:bCs/>
+          <w:szCs w:val="28"/>
+        </w:rPr>
+      </w:pPr>
+      <w:hyperlink r:id="rId6" w:history="1">
+        <w:r>
+          <w:rPr>
+            <w:rStyle w:val="Hipercze"/>
+            <w:rFonts w:ascii="Times New Roman" w:hAnsi="Times New Roman" w:cs="Times New Roman"/>
+            <w:bCs/>
+            <w:szCs w:val="28"/>
+          </w:rPr>
+          <w:t>https://github.com/vincidaking/APU</w:t>
+        </w:r>
+      </w:hyperlink>
+    </w:p>
+    <w:p>
+      <w:pPr>
+        <w:rPr>
+          <w:rFonts w:ascii="Times New Roman" w:hAnsi="Times New Roman" w:cs="Times New Roman"/>
+          <w:bCs/>
+          <w:szCs w:val="28"/>
+        </w:rPr>
+      </w:pPr>
+      <w:bookmarkStart w:id="0" w:name="_GoBack"/>
+      <w:bookmarkEnd w:id="0"/>
+    </w:p>
+    <w:p>
+      <w:pPr>
         <w:ind w:left="360"/>
         <w:jc w:val="center"/>
         <w:rPr>
@@ -1122,72 +1199,16 @@
       <w:r>
         <w:rPr>
           <w:rFonts w:ascii="Times New Roman" w:hAnsi="Times New Roman" w:cs="Times New Roman"/>
-          <w:sz w:val="28"/>
-          <w:szCs w:val="28"/>
+          <w:noProof/>
+          <w:sz w:val="28"/>
+          <w:szCs w:val="28"/>
+          <w:lang w:eastAsia="pl-PL"/>
         </w:rPr>
         <w:drawing>
           <wp:inline distT="0" distB="0" distL="0" distR="0" wp14:anchorId="5D9D4B92" wp14:editId="7668F647">
             <wp:extent cx="2410161" cy="3962953"/>
             <wp:effectExtent l="0" t="0" r="9525" b="0"/>
             <wp:docPr id="2" name="Obraz 2"/>
-            <wp:cNvGraphicFramePr>
-              <a:graphicFrameLocks xmlns:a="http://schemas.openxmlformats.org/drawingml/2006/main" noChangeAspect="1"/>
-            </wp:cNvGraphicFramePr>
-            <a:graphic xmlns:a="http://schemas.openxmlformats.org/drawingml/2006/main">
-              <a:graphicData uri="http://schemas.openxmlformats.org/drawingml/2006/picture">
-                <pic:pic xmlns:pic="http://schemas.openxmlformats.org/drawingml/2006/picture">
-                  <pic:nvPicPr>
-                    <pic:cNvPr id="0" name=""/>
-                    <pic:cNvPicPr/>
-                  </pic:nvPicPr>
-                  <pic:blipFill>
-                    <a:blip r:embed="rId6"/>
-                    <a:stretch>
-                      <a:fillRect/>
-                    </a:stretch>
-                  </pic:blipFill>
-                  <pic:spPr>
-                    <a:xfrm>
-                      <a:off x="0" y="0"/>
-                      <a:ext cx="2410161" cy="3962953"/>
-                    </a:xfrm>
-                    <a:prstGeom prst="rect">
-                      <a:avLst/>
-                    </a:prstGeom>
-                  </pic:spPr>
-                </pic:pic>
-              </a:graphicData>
-            </a:graphic>
-          </wp:inline>
-        </w:drawing>
-      </w:r>
-    </w:p>
-    <w:p>
-      <w:pPr>
-        <w:ind w:left="360"/>
-        <w:jc w:val="center"/>
-        <w:rPr>
-          <w:rFonts w:ascii="Times New Roman" w:hAnsi="Times New Roman" w:cs="Times New Roman"/>
-          <w:b/>
-          <w:bCs/>
-          <w:sz w:val="28"/>
-          <w:szCs w:val="28"/>
-        </w:rPr>
-      </w:pPr>
-      <w:r>
-        <w:rPr>
-          <w:rFonts w:ascii="Times New Roman" w:hAnsi="Times New Roman" w:cs="Times New Roman"/>
-          <w:b/>
-          <w:bCs/>
-          <w:sz w:val="28"/>
-          <w:szCs w:val="28"/>
-        </w:rPr>
-        <w:lastRenderedPageBreak/>
-        <w:drawing>
-          <wp:inline distT="0" distB="0" distL="0" distR="0" wp14:anchorId="74C0629E" wp14:editId="13943F70">
-            <wp:extent cx="4201111" cy="5458587"/>
-            <wp:effectExtent l="0" t="0" r="9525" b="8890"/>
-            <wp:docPr id="3" name="Obraz 3"/>
             <wp:cNvGraphicFramePr>
               <a:graphicFrameLocks xmlns:a="http://schemas.openxmlformats.org/drawingml/2006/main" noChangeAspect="1"/>
             </wp:cNvGraphicFramePr>
@@ -1207,7 +1228,7 @@
                   <pic:spPr>
                     <a:xfrm>
                       <a:off x="0" y="0"/>
-                      <a:ext cx="4201111" cy="5458587"/>
+                      <a:ext cx="2410161" cy="3962953"/>
                     </a:xfrm>
                     <a:prstGeom prst="rect">
                       <a:avLst/>
@@ -1237,15 +1258,17 @@
           <w:rFonts w:ascii="Times New Roman" w:hAnsi="Times New Roman" w:cs="Times New Roman"/>
           <w:b/>
           <w:bCs/>
-          <w:sz w:val="28"/>
-          <w:szCs w:val="28"/>
+          <w:noProof/>
+          <w:sz w:val="28"/>
+          <w:szCs w:val="28"/>
+          <w:lang w:eastAsia="pl-PL"/>
         </w:rPr>
         <w:lastRenderedPageBreak/>
         <w:drawing>
-          <wp:inline distT="0" distB="0" distL="0" distR="0" wp14:anchorId="1BD13E29" wp14:editId="454A76A6">
-            <wp:extent cx="4363059" cy="5887272"/>
-            <wp:effectExtent l="0" t="0" r="0" b="0"/>
-            <wp:docPr id="4" name="Obraz 4"/>
+          <wp:inline distT="0" distB="0" distL="0" distR="0" wp14:anchorId="74C0629E" wp14:editId="13943F70">
+            <wp:extent cx="4201111" cy="5458587"/>
+            <wp:effectExtent l="0" t="0" r="9525" b="8890"/>
+            <wp:docPr id="3" name="Obraz 3"/>
             <wp:cNvGraphicFramePr>
               <a:graphicFrameLocks xmlns:a="http://schemas.openxmlformats.org/drawingml/2006/main" noChangeAspect="1"/>
             </wp:cNvGraphicFramePr>
@@ -1265,7 +1288,7 @@
                   <pic:spPr>
                     <a:xfrm>
                       <a:off x="0" y="0"/>
-                      <a:ext cx="4363059" cy="5887272"/>
+                      <a:ext cx="4201111" cy="5458587"/>
                     </a:xfrm>
                     <a:prstGeom prst="rect">
                       <a:avLst/>
@@ -1280,68 +1303,32 @@
     </w:p>
     <w:p>
       <w:pPr>
-        <w:pStyle w:val="Akapitzlist"/>
-        <w:numPr>
-          <w:ilvl w:val="0"/>
-          <w:numId w:val="1"/>
-        </w:numPr>
-        <w:rPr>
-          <w:rFonts w:ascii="Times New Roman" w:hAnsi="Times New Roman" w:cs="Times New Roman"/>
-          <w:b/>
-          <w:bCs/>
-          <w:sz w:val="28"/>
-          <w:szCs w:val="28"/>
-        </w:rPr>
-      </w:pPr>
-      <w:r>
-        <w:rPr>
-          <w:rFonts w:ascii="Times New Roman" w:hAnsi="Times New Roman" w:cs="Times New Roman"/>
-          <w:b/>
-          <w:bCs/>
-          <w:sz w:val="28"/>
-          <w:szCs w:val="28"/>
-        </w:rPr>
-        <w:t>Wynik działania:</w:t>
-      </w:r>
-    </w:p>
-    <w:p>
-      <w:pPr>
-        <w:rPr>
-          <w:rFonts w:ascii="Times New Roman" w:hAnsi="Times New Roman" w:cs="Times New Roman"/>
-          <w:b/>
-          <w:bCs/>
-          <w:sz w:val="28"/>
-          <w:szCs w:val="28"/>
-        </w:rPr>
-      </w:pPr>
-      <w:bookmarkStart w:id="0" w:name="_GoBack"/>
-      <w:bookmarkEnd w:id="0"/>
-    </w:p>
-    <w:p>
-      <w:pPr>
-        <w:jc w:val="center"/>
-        <w:rPr>
-          <w:rFonts w:ascii="Times New Roman" w:hAnsi="Times New Roman" w:cs="Times New Roman"/>
-          <w:b/>
-          <w:bCs/>
-          <w:sz w:val="28"/>
-          <w:szCs w:val="28"/>
-        </w:rPr>
-      </w:pPr>
-      <w:r>
-        <w:rPr>
-          <w:rFonts w:ascii="Times New Roman" w:hAnsi="Times New Roman" w:cs="Times New Roman"/>
-          <w:b/>
-          <w:bCs/>
-          <w:sz w:val="28"/>
-          <w:szCs w:val="28"/>
+        <w:ind w:left="360"/>
+        <w:jc w:val="center"/>
+        <w:rPr>
+          <w:rFonts w:ascii="Times New Roman" w:hAnsi="Times New Roman" w:cs="Times New Roman"/>
+          <w:b/>
+          <w:bCs/>
+          <w:sz w:val="28"/>
+          <w:szCs w:val="28"/>
+        </w:rPr>
+      </w:pPr>
+      <w:r>
+        <w:rPr>
+          <w:rFonts w:ascii="Times New Roman" w:hAnsi="Times New Roman" w:cs="Times New Roman"/>
+          <w:b/>
+          <w:bCs/>
+          <w:noProof/>
+          <w:sz w:val="28"/>
+          <w:szCs w:val="28"/>
+          <w:lang w:eastAsia="pl-PL"/>
         </w:rPr>
         <w:lastRenderedPageBreak/>
         <w:drawing>
-          <wp:inline distT="0" distB="0" distL="0" distR="0" wp14:anchorId="08E61577" wp14:editId="7DD21DF0">
-            <wp:extent cx="4887007" cy="5106113"/>
-            <wp:effectExtent l="0" t="0" r="8890" b="0"/>
-            <wp:docPr id="5" name="Obraz 5"/>
+          <wp:inline distT="0" distB="0" distL="0" distR="0" wp14:anchorId="1BD13E29" wp14:editId="454A76A6">
+            <wp:extent cx="4363059" cy="5887272"/>
+            <wp:effectExtent l="0" t="0" r="0" b="0"/>
+            <wp:docPr id="4" name="Obraz 4"/>
             <wp:cNvGraphicFramePr>
               <a:graphicFrameLocks xmlns:a="http://schemas.openxmlformats.org/drawingml/2006/main" noChangeAspect="1"/>
             </wp:cNvGraphicFramePr>
@@ -1361,7 +1348,7 @@
                   <pic:spPr>
                     <a:xfrm>
                       <a:off x="0" y="0"/>
-                      <a:ext cx="4887007" cy="5106113"/>
+                      <a:ext cx="4363059" cy="5887272"/>
                     </a:xfrm>
                     <a:prstGeom prst="rect">
                       <a:avLst/>
@@ -1376,39 +1363,68 @@
     </w:p>
     <w:p>
       <w:pPr>
-        <w:rPr>
-          <w:rFonts w:ascii="Times New Roman" w:hAnsi="Times New Roman" w:cs="Times New Roman"/>
-          <w:b/>
-          <w:bCs/>
-          <w:sz w:val="28"/>
-          <w:szCs w:val="28"/>
-        </w:rPr>
-      </w:pPr>
-    </w:p>
-    <w:p>
-      <w:pPr>
-        <w:jc w:val="center"/>
-        <w:rPr>
-          <w:rFonts w:ascii="Times New Roman" w:hAnsi="Times New Roman" w:cs="Times New Roman"/>
-          <w:b/>
-          <w:bCs/>
-          <w:sz w:val="28"/>
-          <w:szCs w:val="28"/>
-        </w:rPr>
-      </w:pPr>
-      <w:r>
-        <w:rPr>
-          <w:rFonts w:ascii="Times New Roman" w:hAnsi="Times New Roman" w:cs="Times New Roman"/>
-          <w:b/>
-          <w:bCs/>
-          <w:sz w:val="28"/>
-          <w:szCs w:val="28"/>
-        </w:rPr>
+        <w:pStyle w:val="Akapitzlist"/>
+        <w:numPr>
+          <w:ilvl w:val="0"/>
+          <w:numId w:val="1"/>
+        </w:numPr>
+        <w:rPr>
+          <w:rFonts w:ascii="Times New Roman" w:hAnsi="Times New Roman" w:cs="Times New Roman"/>
+          <w:b/>
+          <w:bCs/>
+          <w:sz w:val="28"/>
+          <w:szCs w:val="28"/>
+        </w:rPr>
+      </w:pPr>
+      <w:r>
+        <w:rPr>
+          <w:rFonts w:ascii="Times New Roman" w:hAnsi="Times New Roman" w:cs="Times New Roman"/>
+          <w:b/>
+          <w:bCs/>
+          <w:sz w:val="28"/>
+          <w:szCs w:val="28"/>
+        </w:rPr>
+        <w:t>Wynik działania:</w:t>
+      </w:r>
+    </w:p>
+    <w:p>
+      <w:pPr>
+        <w:rPr>
+          <w:rFonts w:ascii="Times New Roman" w:hAnsi="Times New Roman" w:cs="Times New Roman"/>
+          <w:b/>
+          <w:bCs/>
+          <w:sz w:val="28"/>
+          <w:szCs w:val="28"/>
+        </w:rPr>
+      </w:pPr>
+    </w:p>
+    <w:p>
+      <w:pPr>
+        <w:jc w:val="center"/>
+        <w:rPr>
+          <w:rFonts w:ascii="Times New Roman" w:hAnsi="Times New Roman" w:cs="Times New Roman"/>
+          <w:b/>
+          <w:bCs/>
+          <w:sz w:val="28"/>
+          <w:szCs w:val="28"/>
+        </w:rPr>
+      </w:pPr>
+      <w:r>
+        <w:rPr>
+          <w:rFonts w:ascii="Times New Roman" w:hAnsi="Times New Roman" w:cs="Times New Roman"/>
+          <w:b/>
+          <w:bCs/>
+          <w:noProof/>
+          <w:sz w:val="28"/>
+          <w:szCs w:val="28"/>
+          <w:lang w:eastAsia="pl-PL"/>
+        </w:rPr>
+        <w:lastRenderedPageBreak/>
         <w:drawing>
-          <wp:inline distT="0" distB="0" distL="0" distR="0" wp14:anchorId="16F19942" wp14:editId="4D91409C">
-            <wp:extent cx="4001058" cy="1790950"/>
-            <wp:effectExtent l="0" t="0" r="0" b="0"/>
-            <wp:docPr id="6" name="Obraz 6"/>
+          <wp:inline distT="0" distB="0" distL="0" distR="0" wp14:anchorId="08E61577" wp14:editId="7DD21DF0">
+            <wp:extent cx="4887007" cy="5106113"/>
+            <wp:effectExtent l="0" t="0" r="8890" b="0"/>
+            <wp:docPr id="5" name="Obraz 5"/>
             <wp:cNvGraphicFramePr>
               <a:graphicFrameLocks xmlns:a="http://schemas.openxmlformats.org/drawingml/2006/main" noChangeAspect="1"/>
             </wp:cNvGraphicFramePr>
@@ -1428,7 +1444,7 @@
                   <pic:spPr>
                     <a:xfrm>
                       <a:off x="0" y="0"/>
-                      <a:ext cx="4001058" cy="1790950"/>
+                      <a:ext cx="4887007" cy="5106113"/>
                     </a:xfrm>
                     <a:prstGeom prst="rect">
                       <a:avLst/>
@@ -1443,29 +1459,41 @@
     </w:p>
     <w:p>
       <w:pPr>
-        <w:jc w:val="center"/>
-        <w:rPr>
-          <w:rFonts w:ascii="Times New Roman" w:hAnsi="Times New Roman" w:cs="Times New Roman"/>
-          <w:b/>
-          <w:bCs/>
-          <w:sz w:val="28"/>
-          <w:szCs w:val="28"/>
-        </w:rPr>
-      </w:pPr>
-      <w:r>
-        <w:rPr>
-          <w:rFonts w:ascii="Times New Roman" w:hAnsi="Times New Roman" w:cs="Times New Roman"/>
-          <w:b/>
-          <w:bCs/>
-          <w:sz w:val="28"/>
-          <w:szCs w:val="28"/>
-        </w:rPr>
-        <w:lastRenderedPageBreak/>
+        <w:rPr>
+          <w:rFonts w:ascii="Times New Roman" w:hAnsi="Times New Roman" w:cs="Times New Roman"/>
+          <w:b/>
+          <w:bCs/>
+          <w:sz w:val="28"/>
+          <w:szCs w:val="28"/>
+        </w:rPr>
+      </w:pPr>
+    </w:p>
+    <w:p>
+      <w:pPr>
+        <w:jc w:val="center"/>
+        <w:rPr>
+          <w:rFonts w:ascii="Times New Roman" w:hAnsi="Times New Roman" w:cs="Times New Roman"/>
+          <w:b/>
+          <w:bCs/>
+          <w:sz w:val="28"/>
+          <w:szCs w:val="28"/>
+        </w:rPr>
+      </w:pPr>
+      <w:r>
+        <w:rPr>
+          <w:rFonts w:ascii="Times New Roman" w:hAnsi="Times New Roman" w:cs="Times New Roman"/>
+          <w:b/>
+          <w:bCs/>
+          <w:noProof/>
+          <w:sz w:val="28"/>
+          <w:szCs w:val="28"/>
+          <w:lang w:eastAsia="pl-PL"/>
+        </w:rPr>
         <w:drawing>
-          <wp:inline distT="0" distB="0" distL="0" distR="0" wp14:anchorId="05A41569" wp14:editId="02D60071">
-            <wp:extent cx="4887007" cy="5668166"/>
-            <wp:effectExtent l="0" t="0" r="8890" b="8890"/>
-            <wp:docPr id="7" name="Obraz 7"/>
+          <wp:inline distT="0" distB="0" distL="0" distR="0" wp14:anchorId="16F19942" wp14:editId="4D91409C">
+            <wp:extent cx="4001058" cy="1790950"/>
+            <wp:effectExtent l="0" t="0" r="0" b="0"/>
+            <wp:docPr id="6" name="Obraz 6"/>
             <wp:cNvGraphicFramePr>
               <a:graphicFrameLocks xmlns:a="http://schemas.openxmlformats.org/drawingml/2006/main" noChangeAspect="1"/>
             </wp:cNvGraphicFramePr>
@@ -1485,6 +1513,65 @@
                   <pic:spPr>
                     <a:xfrm>
                       <a:off x="0" y="0"/>
+                      <a:ext cx="4001058" cy="1790950"/>
+                    </a:xfrm>
+                    <a:prstGeom prst="rect">
+                      <a:avLst/>
+                    </a:prstGeom>
+                  </pic:spPr>
+                </pic:pic>
+              </a:graphicData>
+            </a:graphic>
+          </wp:inline>
+        </w:drawing>
+      </w:r>
+    </w:p>
+    <w:p>
+      <w:pPr>
+        <w:jc w:val="center"/>
+        <w:rPr>
+          <w:rFonts w:ascii="Times New Roman" w:hAnsi="Times New Roman" w:cs="Times New Roman"/>
+          <w:b/>
+          <w:bCs/>
+          <w:sz w:val="28"/>
+          <w:szCs w:val="28"/>
+        </w:rPr>
+      </w:pPr>
+      <w:r>
+        <w:rPr>
+          <w:rFonts w:ascii="Times New Roman" w:hAnsi="Times New Roman" w:cs="Times New Roman"/>
+          <w:b/>
+          <w:bCs/>
+          <w:noProof/>
+          <w:sz w:val="28"/>
+          <w:szCs w:val="28"/>
+          <w:lang w:eastAsia="pl-PL"/>
+        </w:rPr>
+        <w:lastRenderedPageBreak/>
+        <w:drawing>
+          <wp:inline distT="0" distB="0" distL="0" distR="0" wp14:anchorId="05A41569" wp14:editId="02D60071">
+            <wp:extent cx="4887007" cy="5668166"/>
+            <wp:effectExtent l="0" t="0" r="8890" b="8890"/>
+            <wp:docPr id="7" name="Obraz 7"/>
+            <wp:cNvGraphicFramePr>
+              <a:graphicFrameLocks xmlns:a="http://schemas.openxmlformats.org/drawingml/2006/main" noChangeAspect="1"/>
+            </wp:cNvGraphicFramePr>
+            <a:graphic xmlns:a="http://schemas.openxmlformats.org/drawingml/2006/main">
+              <a:graphicData uri="http://schemas.openxmlformats.org/drawingml/2006/picture">
+                <pic:pic xmlns:pic="http://schemas.openxmlformats.org/drawingml/2006/picture">
+                  <pic:nvPicPr>
+                    <pic:cNvPr id="0" name=""/>
+                    <pic:cNvPicPr/>
+                  </pic:nvPicPr>
+                  <pic:blipFill>
+                    <a:blip r:embed="rId12"/>
+                    <a:stretch>
+                      <a:fillRect/>
+                    </a:stretch>
+                  </pic:blipFill>
+                  <pic:spPr>
+                    <a:xfrm>
+                      <a:off x="0" y="0"/>
                       <a:ext cx="4887007" cy="5668166"/>
                     </a:xfrm>
                     <a:prstGeom prst="rect">
@@ -1558,7 +1645,7 @@
                     <pic:cNvPicPr/>
                   </pic:nvPicPr>
                   <pic:blipFill>
-                    <a:blip r:embed="rId12"/>
+                    <a:blip r:embed="rId13"/>
                     <a:stretch>
                       <a:fillRect/>
                     </a:stretch>
@@ -2236,6 +2323,17 @@
       <w:szCs w:val="16"/>
     </w:rPr>
   </w:style>
+  <w:style w:type="character" w:styleId="Hipercze">
+    <w:name w:val="Hyperlink"/>
+    <w:basedOn w:val="Domylnaczcionkaakapitu"/>
+    <w:uiPriority w:val="99"/>
+    <w:unhideWhenUsed/>
+    <w:rsid w:val="00D70275"/>
+    <w:rPr>
+      <w:color w:val="0563C1" w:themeColor="hyperlink"/>
+      <w:u w:val="single"/>
+    </w:rPr>
+  </w:style>
 </w:styles>
 </file>
 
@@ -2473,6 +2571,17 @@
       <w:rFonts w:ascii="Tahoma" w:hAnsi="Tahoma" w:cs="Tahoma"/>
       <w:sz w:val="16"/>
       <w:szCs w:val="16"/>
+    </w:rPr>
+  </w:style>
+  <w:style w:type="character" w:styleId="Hipercze">
+    <w:name w:val="Hyperlink"/>
+    <w:basedOn w:val="Domylnaczcionkaakapitu"/>
+    <w:uiPriority w:val="99"/>
+    <w:unhideWhenUsed/>
+    <w:rsid w:val="00D70275"/>
+    <w:rPr>
+      <w:color w:val="0563C1" w:themeColor="hyperlink"/>
+      <w:u w:val="single"/>
     </w:rPr>
   </w:style>
 </w:styles>
@@ -2767,7 +2876,7 @@
   <a:extraClrSchemeLst/>
   <a:extLst>
     <a:ext uri="{05A4C25C-085E-4340-85A3-A5531E510DB2}">
-      <thm15:themeFamily xmlns:thm15="http://schemas.microsoft.com/office/thememl/2012/main" xmlns="" name="Office Theme" id="{62F939B6-93AF-4DB8-9C6B-D6C7DFDC589F}" vid="{4A3C46E8-61CC-4603-A589-7422A47A8E4A}"/>
+      <thm15:themeFamily xmlns="" xmlns:thm15="http://schemas.microsoft.com/office/thememl/2012/main" name="Office Theme" id="{62F939B6-93AF-4DB8-9C6B-D6C7DFDC589F}" vid="{4A3C46E8-61CC-4603-A589-7422A47A8E4A}"/>
     </a:ext>
   </a:extLst>
 </a:theme>

</xml_diff>